<commit_message>
Added Testfaelle.xlsx Updated Aktueller-Stand Updated Abschlussdokument
</commit_message>
<xml_diff>
--- a/doc/protocol/Aktueller-Stand_2017-01-23.docx
+++ b/doc/protocol/Aktueller-Stand_2017-01-23.docx
@@ -114,7 +114,19 @@
       </w:r>
       <w:proofErr w:type="spellEnd"/>
       <w:r>
-        <w:t xml:space="preserve"> genannte Features wurden implementiert und die Projektpräsentation wurde fertiggestellt.</w:t>
+        <w:t xml:space="preserve"> genannte Features wurden implementiert</w:t>
+      </w:r>
+      <w:r>
+        <w:t>, Projektabschlussdokument</w:t>
+      </w:r>
+      <w:r>
+        <w:t xml:space="preserve"> und die Projektpräsentation wurde</w:t>
+      </w:r>
+      <w:r>
+        <w:t>n</w:t>
+      </w:r>
+      <w:r>
+        <w:t xml:space="preserve"> fertiggestellt.</w:t>
       </w:r>
     </w:p>
     <w:p>
@@ -412,59 +424,48 @@
         <w:pStyle w:val="berschrift1"/>
       </w:pPr>
       <w:r>
-        <w:t>Aufgetretene Probleme &amp; Verzögerungen</w:t>
+        <w:t>Aufgetretene P</w:t>
+      </w:r>
+      <w:r>
+        <w:t>rojektplanänderungen</w:t>
       </w:r>
     </w:p>
     <w:tbl>
       <w:tblPr>
         <w:tblStyle w:val="Gitternetztabelle2Akzent5"/>
-        <w:tblW w:w="9089" w:type="dxa"/>
+        <w:tblW w:w="9127" w:type="dxa"/>
         <w:tblLook w:val="04A0" w:firstRow="1" w:lastRow="0" w:firstColumn="1" w:lastColumn="0" w:noHBand="0" w:noVBand="1"/>
       </w:tblPr>
       <w:tblGrid>
-        <w:gridCol w:w="525"/>
-        <w:gridCol w:w="4440"/>
-        <w:gridCol w:w="4124"/>
+        <w:gridCol w:w="4732"/>
+        <w:gridCol w:w="4395"/>
       </w:tblGrid>
       <w:tr>
         <w:trPr>
           <w:cnfStyle w:val="100000000000" w:firstRow="1" w:lastRow="0" w:firstColumn="0" w:lastColumn="0" w:oddVBand="0" w:evenVBand="0" w:oddHBand="0" w:evenHBand="0" w:firstRowFirstColumn="0" w:firstRowLastColumn="0" w:lastRowFirstColumn="0" w:lastRowLastColumn="0"/>
-          <w:trHeight w:val="240"/>
+          <w:trHeight w:val="250"/>
         </w:trPr>
         <w:tc>
           <w:tcPr>
             <w:cnfStyle w:val="001000000000" w:firstRow="0" w:lastRow="0" w:firstColumn="1" w:lastColumn="0" w:oddVBand="0" w:evenVBand="0" w:oddHBand="0" w:evenHBand="0" w:firstRowFirstColumn="0" w:firstRowLastColumn="0" w:lastRowFirstColumn="0" w:lastRowLastColumn="0"/>
-            <w:tcW w:w="525" w:type="dxa"/>
+            <w:tcW w:w="4732" w:type="dxa"/>
           </w:tcPr>
           <w:p>
             <w:r>
-              <w:t>ID</w:t>
+              <w:t>Grund</w:t>
             </w:r>
           </w:p>
         </w:tc>
         <w:tc>
           <w:tcPr>
-            <w:tcW w:w="4440" w:type="dxa"/>
+            <w:tcW w:w="4395" w:type="dxa"/>
           </w:tcPr>
           <w:p>
             <w:pPr>
               <w:cnfStyle w:val="100000000000" w:firstRow="1" w:lastRow="0" w:firstColumn="0" w:lastColumn="0" w:oddVBand="0" w:evenVBand="0" w:oddHBand="0" w:evenHBand="0" w:firstRowFirstColumn="0" w:firstRowLastColumn="0" w:lastRowFirstColumn="0" w:lastRowLastColumn="0"/>
             </w:pPr>
             <w:r>
-              <w:t>Beschreibung</w:t>
-            </w:r>
-          </w:p>
-        </w:tc>
-        <w:tc>
-          <w:tcPr>
-            <w:tcW w:w="4124" w:type="dxa"/>
-          </w:tcPr>
-          <w:p>
-            <w:pPr>
-              <w:cnfStyle w:val="100000000000" w:firstRow="1" w:lastRow="0" w:firstColumn="0" w:lastColumn="0" w:oddVBand="0" w:evenVBand="0" w:oddHBand="0" w:evenHBand="0" w:firstRowFirstColumn="0" w:firstRowLastColumn="0" w:lastRowFirstColumn="0" w:lastRowLastColumn="0"/>
-            </w:pPr>
-            <w:r>
-              <w:t>Lösung</w:t>
+              <w:t>Planänderung</w:t>
             </w:r>
           </w:p>
         </w:tc>
@@ -472,130 +473,232 @@
       <w:tr>
         <w:trPr>
           <w:cnfStyle w:val="000000100000" w:firstRow="0" w:lastRow="0" w:firstColumn="0" w:lastColumn="0" w:oddVBand="0" w:evenVBand="0" w:oddHBand="1" w:evenHBand="0" w:firstRowFirstColumn="0" w:firstRowLastColumn="0" w:lastRowFirstColumn="0" w:lastRowLastColumn="0"/>
-          <w:trHeight w:val="240"/>
+          <w:trHeight w:val="250"/>
         </w:trPr>
         <w:tc>
           <w:tcPr>
             <w:cnfStyle w:val="001000000000" w:firstRow="0" w:lastRow="0" w:firstColumn="1" w:lastColumn="0" w:oddVBand="0" w:evenVBand="0" w:oddHBand="0" w:evenHBand="0" w:firstRowFirstColumn="0" w:firstRowLastColumn="0" w:lastRowFirstColumn="0" w:lastRowLastColumn="0"/>
-            <w:tcW w:w="525" w:type="dxa"/>
+            <w:tcW w:w="4732" w:type="dxa"/>
           </w:tcPr>
-          <w:p/>
+          <w:p>
+            <w:pPr>
+              <w:rPr>
+                <w:b w:val="0"/>
+              </w:rPr>
+            </w:pPr>
+            <w:r>
+              <w:rPr>
+                <w:b w:val="0"/>
+              </w:rPr>
+              <w:t>Chat-</w:t>
+            </w:r>
+            <w:proofErr w:type="spellStart"/>
+            <w:r>
+              <w:rPr>
+                <w:b w:val="0"/>
+              </w:rPr>
+              <w:t>Plugins</w:t>
+            </w:r>
+            <w:proofErr w:type="spellEnd"/>
+            <w:r>
+              <w:rPr>
+                <w:b w:val="0"/>
+              </w:rPr>
+              <w:t xml:space="preserve"> sind entweder zu teuer, oder mit unserem </w:t>
+            </w:r>
+            <w:proofErr w:type="spellStart"/>
+            <w:r>
+              <w:rPr>
+                <w:b w:val="0"/>
+              </w:rPr>
+              <w:t>Know-How</w:t>
+            </w:r>
+            <w:proofErr w:type="spellEnd"/>
+            <w:r>
+              <w:rPr>
+                <w:b w:val="0"/>
+              </w:rPr>
+              <w:t xml:space="preserve"> nicht in der Form veränderbar um einen Team-Chat zu implementieren.</w:t>
+            </w:r>
+          </w:p>
         </w:tc>
         <w:tc>
           <w:tcPr>
-            <w:tcW w:w="4440" w:type="dxa"/>
+            <w:tcW w:w="4395" w:type="dxa"/>
           </w:tcPr>
           <w:p>
             <w:pPr>
               <w:cnfStyle w:val="000000100000" w:firstRow="0" w:lastRow="0" w:firstColumn="0" w:lastColumn="0" w:oddVBand="0" w:evenVBand="0" w:oddHBand="1" w:evenHBand="0" w:firstRowFirstColumn="0" w:firstRowLastColumn="0" w:lastRowFirstColumn="0" w:lastRowLastColumn="0"/>
             </w:pPr>
-          </w:p>
-        </w:tc>
-        <w:tc>
-          <w:tcPr>
-            <w:tcW w:w="4124" w:type="dxa"/>
-          </w:tcPr>
-          <w:p>
-            <w:pPr>
-              <w:cnfStyle w:val="000000100000" w:firstRow="0" w:lastRow="0" w:firstColumn="0" w:lastColumn="0" w:oddVBand="0" w:evenVBand="0" w:oddHBand="1" w:evenHBand="0" w:firstRowFirstColumn="0" w:firstRowLastColumn="0" w:lastRowFirstColumn="0" w:lastRowLastColumn="0"/>
-            </w:pPr>
+            <w:r>
+              <w:t>Es wird nur ein globaler Chat implementiert und das Design wird angepasst.</w:t>
+            </w:r>
           </w:p>
         </w:tc>
       </w:tr>
       <w:tr>
         <w:trPr>
-          <w:trHeight w:val="251"/>
+          <w:trHeight w:val="261"/>
         </w:trPr>
         <w:tc>
           <w:tcPr>
             <w:cnfStyle w:val="001000000000" w:firstRow="0" w:lastRow="0" w:firstColumn="1" w:lastColumn="0" w:oddVBand="0" w:evenVBand="0" w:oddHBand="0" w:evenHBand="0" w:firstRowFirstColumn="0" w:firstRowLastColumn="0" w:lastRowFirstColumn="0" w:lastRowLastColumn="0"/>
-            <w:tcW w:w="525" w:type="dxa"/>
+            <w:tcW w:w="4732" w:type="dxa"/>
           </w:tcPr>
-          <w:p/>
+          <w:p>
+            <w:pPr>
+              <w:rPr>
+                <w:b w:val="0"/>
+              </w:rPr>
+            </w:pPr>
+            <w:proofErr w:type="spellStart"/>
+            <w:r>
+              <w:rPr>
+                <w:b w:val="0"/>
+              </w:rPr>
+              <w:t>Teamchat</w:t>
+            </w:r>
+            <w:proofErr w:type="spellEnd"/>
+            <w:r>
+              <w:rPr>
+                <w:b w:val="0"/>
+              </w:rPr>
+              <w:t xml:space="preserve"> wird nicht implementiert und genutztes Chat </w:t>
+            </w:r>
+            <w:proofErr w:type="spellStart"/>
+            <w:r>
+              <w:rPr>
+                <w:b w:val="0"/>
+              </w:rPr>
+              <w:t>Plugin</w:t>
+            </w:r>
+            <w:proofErr w:type="spellEnd"/>
+            <w:r>
+              <w:rPr>
+                <w:b w:val="0"/>
+              </w:rPr>
+              <w:t xml:space="preserve"> hat integrierten Login.</w:t>
+            </w:r>
+          </w:p>
         </w:tc>
         <w:tc>
           <w:tcPr>
-            <w:tcW w:w="4440" w:type="dxa"/>
+            <w:tcW w:w="4395" w:type="dxa"/>
           </w:tcPr>
           <w:p>
             <w:pPr>
               <w:cnfStyle w:val="000000000000" w:firstRow="0" w:lastRow="0" w:firstColumn="0" w:lastColumn="0" w:oddVBand="0" w:evenVBand="0" w:oddHBand="0" w:evenHBand="0" w:firstRowFirstColumn="0" w:firstRowLastColumn="0" w:lastRowFirstColumn="0" w:lastRowLastColumn="0"/>
             </w:pPr>
-          </w:p>
-        </w:tc>
-        <w:tc>
-          <w:tcPr>
-            <w:tcW w:w="4124" w:type="dxa"/>
-          </w:tcPr>
-          <w:p>
-            <w:pPr>
-              <w:cnfStyle w:val="000000000000" w:firstRow="0" w:lastRow="0" w:firstColumn="0" w:lastColumn="0" w:oddVBand="0" w:evenVBand="0" w:oddHBand="0" w:evenHBand="0" w:firstRowFirstColumn="0" w:firstRowLastColumn="0" w:lastRowFirstColumn="0" w:lastRowLastColumn="0"/>
-            </w:pPr>
+            <w:r>
+              <w:t xml:space="preserve">Namenseingabe muss nicht von uns implementiert werden, und somit ist auch der automatische </w:t>
+            </w:r>
+            <w:proofErr w:type="spellStart"/>
+            <w:r>
+              <w:t>Logout</w:t>
+            </w:r>
+            <w:proofErr w:type="spellEnd"/>
+            <w:r>
+              <w:t xml:space="preserve"> beim Verlassen der Seite nicht nötig.</w:t>
+            </w:r>
           </w:p>
         </w:tc>
       </w:tr>
       <w:tr>
         <w:trPr>
           <w:cnfStyle w:val="000000100000" w:firstRow="0" w:lastRow="0" w:firstColumn="0" w:lastColumn="0" w:oddVBand="0" w:evenVBand="0" w:oddHBand="1" w:evenHBand="0" w:firstRowFirstColumn="0" w:firstRowLastColumn="0" w:lastRowFirstColumn="0" w:lastRowLastColumn="0"/>
-          <w:trHeight w:val="251"/>
+          <w:trHeight w:val="140"/>
         </w:trPr>
         <w:tc>
           <w:tcPr>
             <w:cnfStyle w:val="001000000000" w:firstRow="0" w:lastRow="0" w:firstColumn="1" w:lastColumn="0" w:oddVBand="0" w:evenVBand="0" w:oddHBand="0" w:evenHBand="0" w:firstRowFirstColumn="0" w:firstRowLastColumn="0" w:lastRowFirstColumn="0" w:lastRowLastColumn="0"/>
-            <w:tcW w:w="525" w:type="dxa"/>
+            <w:tcW w:w="4732" w:type="dxa"/>
           </w:tcPr>
-          <w:p/>
+          <w:p>
+            <w:pPr>
+              <w:rPr>
+                <w:b w:val="0"/>
+              </w:rPr>
+            </w:pPr>
+            <w:r>
+              <w:rPr>
+                <w:b w:val="0"/>
+              </w:rPr>
+              <w:t xml:space="preserve">Der Server unterstützt </w:t>
+            </w:r>
+            <w:proofErr w:type="spellStart"/>
+            <w:r>
+              <w:rPr>
+                <w:b w:val="0"/>
+              </w:rPr>
+              <w:t>Websockets</w:t>
+            </w:r>
+            <w:proofErr w:type="spellEnd"/>
+            <w:r>
+              <w:rPr>
+                <w:b w:val="0"/>
+              </w:rPr>
+              <w:t xml:space="preserve"> nicht, PHP ist jedoch kein Problem.</w:t>
+            </w:r>
+          </w:p>
         </w:tc>
         <w:tc>
           <w:tcPr>
-            <w:tcW w:w="4440" w:type="dxa"/>
+            <w:tcW w:w="4395" w:type="dxa"/>
           </w:tcPr>
           <w:p>
             <w:pPr>
               <w:cnfStyle w:val="000000100000" w:firstRow="0" w:lastRow="0" w:firstColumn="0" w:lastColumn="0" w:oddVBand="0" w:evenVBand="0" w:oddHBand="1" w:evenHBand="0" w:firstRowFirstColumn="0" w:firstRowLastColumn="0" w:lastRowFirstColumn="0" w:lastRowLastColumn="0"/>
             </w:pPr>
-          </w:p>
-        </w:tc>
-        <w:tc>
-          <w:tcPr>
-            <w:tcW w:w="4124" w:type="dxa"/>
-          </w:tcPr>
-          <w:p>
-            <w:pPr>
-              <w:cnfStyle w:val="000000100000" w:firstRow="0" w:lastRow="0" w:firstColumn="0" w:lastColumn="0" w:oddVBand="0" w:evenVBand="0" w:oddHBand="1" w:evenHBand="0" w:firstRowFirstColumn="0" w:firstRowLastColumn="0" w:lastRowFirstColumn="0" w:lastRowLastColumn="0"/>
-            </w:pPr>
+            <w:r>
+              <w:t xml:space="preserve">Der </w:t>
+            </w:r>
+            <w:proofErr w:type="spellStart"/>
+            <w:r>
+              <w:t>Timer</w:t>
+            </w:r>
+            <w:proofErr w:type="spellEnd"/>
+            <w:r>
+              <w:t xml:space="preserve"> läuft als PHP-Skript im Hintergrund und die Clients Pollen den Server auf Änderungen des Status und des Spiels.</w:t>
+            </w:r>
+            <w:bookmarkStart w:id="0" w:name="_GoBack"/>
+            <w:bookmarkEnd w:id="0"/>
           </w:p>
         </w:tc>
       </w:tr>
       <w:tr>
         <w:trPr>
-          <w:trHeight w:val="251"/>
+          <w:trHeight w:val="261"/>
         </w:trPr>
         <w:tc>
           <w:tcPr>
             <w:cnfStyle w:val="001000000000" w:firstRow="0" w:lastRow="0" w:firstColumn="1" w:lastColumn="0" w:oddVBand="0" w:evenVBand="0" w:oddHBand="0" w:evenHBand="0" w:firstRowFirstColumn="0" w:firstRowLastColumn="0" w:lastRowFirstColumn="0" w:lastRowLastColumn="0"/>
-            <w:tcW w:w="525" w:type="dxa"/>
+            <w:tcW w:w="4732" w:type="dxa"/>
           </w:tcPr>
-          <w:p/>
+          <w:p>
+            <w:pPr>
+              <w:rPr>
+                <w:b w:val="0"/>
+              </w:rPr>
+            </w:pPr>
+            <w:r>
+              <w:rPr>
+                <w:b w:val="0"/>
+              </w:rPr>
+              <w:t>Ohne die Möglichkeit offene Streams zu haben ist es nicht möglich die derzeit aktiven Spieler anzuzeigen.</w:t>
+            </w:r>
+          </w:p>
         </w:tc>
         <w:tc>
           <w:tcPr>
-            <w:tcW w:w="4440" w:type="dxa"/>
+            <w:tcW w:w="4395" w:type="dxa"/>
           </w:tcPr>
           <w:p>
             <w:pPr>
               <w:cnfStyle w:val="000000000000" w:firstRow="0" w:lastRow="0" w:firstColumn="0" w:lastColumn="0" w:oddVBand="0" w:evenVBand="0" w:oddHBand="0" w:evenHBand="0" w:firstRowFirstColumn="0" w:firstRowLastColumn="0" w:lastRowFirstColumn="0" w:lastRowLastColumn="0"/>
             </w:pPr>
-          </w:p>
-        </w:tc>
-        <w:tc>
-          <w:tcPr>
-            <w:tcW w:w="4124" w:type="dxa"/>
-          </w:tcPr>
-          <w:p>
-            <w:pPr>
-              <w:cnfStyle w:val="000000000000" w:firstRow="0" w:lastRow="0" w:firstColumn="0" w:lastColumn="0" w:oddVBand="0" w:evenVBand="0" w:oddHBand="0" w:evenHBand="0" w:firstRowFirstColumn="0" w:firstRowLastColumn="0" w:lastRowFirstColumn="0" w:lastRowLastColumn="0"/>
-            </w:pPr>
+            <w:r>
+              <w:t>Wird nicht in dieser Form implementiert, aber da der Spieler nach der Spielzugauswahl sowieso alle bisherigen und kommenden Spielzüge anderer Spieler angezeigt bekommt ist ein Teil der Funktion trotzdem gegeben.</w:t>
+            </w:r>
           </w:p>
         </w:tc>
       </w:tr>
@@ -624,53 +727,123 @@
         <w:pStyle w:val="berschrift1"/>
       </w:pPr>
       <w:r>
-        <w:t>Nächsten Schritte</w:t>
+        <w:t>Projektaufwand</w:t>
       </w:r>
     </w:p>
     <w:p>
       <w:r>
-        <w:t xml:space="preserve">Abschlusspräsentation halten </w:t>
+        <w:rPr>
+          <w:b/>
+        </w:rPr>
+        <w:t>Gesamtaufwand</w:t>
+      </w:r>
+      <w:r>
+        <w:rPr>
+          <w:b/>
+          <w:vertAlign w:val="superscript"/>
+        </w:rPr>
+        <w:t>3</w:t>
+      </w:r>
+      <w:r>
+        <w:t>:</w:t>
+      </w:r>
+      <w:r>
+        <w:t xml:space="preserve"> 180 Personenstunden</w:t>
+      </w:r>
+      <w:r>
+        <w:br/>
+      </w:r>
+      <w:r>
+        <w:rPr>
+          <w:b/>
+        </w:rPr>
+        <w:t>Aufwandsverteilung auf die Projektmitglieder:</w:t>
       </w:r>
     </w:p>
     <w:p>
-      <w:pPr>
-        <w:pStyle w:val="berschrift1"/>
-      </w:pPr>
-      <w:r>
-        <w:t>Sonstiges</w:t>
-      </w:r>
-      <w:bookmarkStart w:id="0" w:name="_GoBack"/>
-      <w:bookmarkEnd w:id="0"/>
+      <w:r>
+        <w:t>(Hier Bild einfügen (</w:t>
+      </w:r>
+      <w:proofErr w:type="spellStart"/>
+      <w:r>
+        <w:t>Pie</w:t>
+      </w:r>
+      <w:proofErr w:type="spellEnd"/>
+      <w:r>
+        <w:t>-Chart)</w:t>
+      </w:r>
+      <w:r>
+        <w:t>)</w:t>
+      </w:r>
     </w:p>
     <w:p>
-      <w:r>
-        <w:t>Der genau aufgeschlüsselte Soll-Ist-Aufwand findet sich im Dokument Arbeitspakete.xlsx</w:t>
+      <w:pPr>
+        <w:pStyle w:val="berschrift1"/>
+      </w:pPr>
+      <w:r>
+        <w:t>Nächsten Schritte</w:t>
       </w:r>
     </w:p>
     <w:p>
       <w:r>
-        <w:t>Projektänderungen waren:</w:t>
+        <w:t xml:space="preserve">Projektabgabe und </w:t>
+      </w:r>
+      <w:r>
+        <w:t xml:space="preserve">Abschlusspräsentation halten </w:t>
       </w:r>
     </w:p>
     <w:p>
       <w:pPr>
-        <w:pStyle w:val="Listenabsatz"/>
-        <w:numPr>
-          <w:ilvl w:val="0"/>
-          <w:numId w:val="8"/>
-        </w:numPr>
-      </w:pPr>
+        <w:pStyle w:val="berschrift1"/>
+      </w:pPr>
+      <w:r>
+        <w:t>Sonstiges</w:t>
+      </w:r>
     </w:p>
     <w:p>
-      <w:pPr>
-        <w:pStyle w:val="Listenabsatz"/>
-        <w:numPr>
-          <w:ilvl w:val="0"/>
-          <w:numId w:val="8"/>
-        </w:numPr>
-      </w:pPr>
-      <w:r>
-        <w:t>Hier eine Liste der Features einfügen, die geändert wurden!!!!</w:t>
+      <w:r>
+        <w:rPr>
+          <w:vertAlign w:val="superscript"/>
+        </w:rPr>
+        <w:t>1</w:t>
+      </w:r>
+      <w:r>
+        <w:rPr>
+          <w:vertAlign w:val="superscript"/>
+        </w:rPr>
+        <w:t xml:space="preserve">,2 </w:t>
+      </w:r>
+      <w:r>
+        <w:t>Hätte durch genügend vorangegangene Recherche verhindert oder umgangen werden können.</w:t>
+      </w:r>
+    </w:p>
+    <w:p>
+      <w:r>
+        <w:rPr>
+          <w:vertAlign w:val="superscript"/>
+        </w:rPr>
+        <w:t xml:space="preserve">3 </w:t>
+      </w:r>
+      <w:r>
+        <w:t>Die Arbeitszeiten und d</w:t>
+      </w:r>
+      <w:r>
+        <w:t>er genau aufgeschlüsselte</w:t>
+      </w:r>
+      <w:r>
+        <w:t xml:space="preserve"> Soll-Ist-Aufwand findet sich in den</w:t>
+      </w:r>
+      <w:r>
+        <w:t xml:space="preserve"> Dokument</w:t>
+      </w:r>
+      <w:r>
+        <w:t>en Arbeitszeitaufzeichnung.xlsx und</w:t>
+      </w:r>
+      <w:r>
+        <w:t xml:space="preserve"> Arbeitspakete.xlsx</w:t>
+      </w:r>
+      <w:r>
+        <w:t>.</w:t>
       </w:r>
     </w:p>
     <w:sectPr>
@@ -2602,7 +2775,7 @@
 </file>
 
 <file path=customXml/itemProps1.xml><?xml version="1.0" encoding="utf-8"?>
-<ds:datastoreItem xmlns:ds="http://schemas.openxmlformats.org/officeDocument/2006/customXml" ds:itemID="{F1FACAFC-0D33-42CB-BF08-DB3A39B693B3}">
+<ds:datastoreItem xmlns:ds="http://schemas.openxmlformats.org/officeDocument/2006/customXml" ds:itemID="{12A03586-8A89-4352-8DC3-DE7372861A5C}">
   <ds:schemaRefs>
     <ds:schemaRef ds:uri="http://schemas.openxmlformats.org/officeDocument/2006/bibliography"/>
   </ds:schemaRefs>

</xml_diff>

<commit_message>
Finished Aktueller-Stand_2017-01-23 Added Database Dump
</commit_message>
<xml_diff>
--- a/doc/protocol/Aktueller-Stand_2017-01-23.docx
+++ b/doc/protocol/Aktueller-Stand_2017-01-23.docx
@@ -590,7 +590,13 @@
               <w:cnfStyle w:val="000000000000" w:firstRow="0" w:lastRow="0" w:firstColumn="0" w:lastColumn="0" w:oddVBand="0" w:evenVBand="0" w:oddHBand="0" w:evenHBand="0" w:firstRowFirstColumn="0" w:firstRowLastColumn="0" w:lastRowFirstColumn="0" w:lastRowLastColumn="0"/>
             </w:pPr>
             <w:r>
-              <w:t xml:space="preserve">Namenseingabe muss nicht von uns implementiert werden, und somit ist auch der automatische </w:t>
+              <w:t xml:space="preserve">Namenseingabe muss nicht von uns </w:t>
+            </w:r>
+            <w:r>
+              <w:t>gemacht</w:t>
+            </w:r>
+            <w:r>
+              <w:t xml:space="preserve"> werden, und somit ist auch der automatische </w:t>
             </w:r>
             <w:proofErr w:type="spellStart"/>
             <w:r>
@@ -660,8 +666,6 @@
             <w:r>
               <w:t xml:space="preserve"> läuft als PHP-Skript im Hintergrund und die Clients Pollen den Server auf Änderungen des Status und des Spiels.</w:t>
             </w:r>
-            <w:bookmarkStart w:id="0" w:name="_GoBack"/>
-            <w:bookmarkEnd w:id="0"/>
           </w:p>
         </w:tc>
       </w:tr>
@@ -705,32 +709,52 @@
     </w:tbl>
     <w:p>
       <w:pPr>
-        <w:rPr>
-          <w:color w:val="808080" w:themeColor="background1" w:themeShade="80"/>
-        </w:rPr>
-      </w:pPr>
-      <w:r>
-        <w:rPr>
-          <w:color w:val="808080" w:themeColor="background1" w:themeShade="80"/>
-        </w:rPr>
-        <w:t>ID</w:t>
-      </w:r>
-      <w:r>
-        <w:rPr>
-          <w:color w:val="808080" w:themeColor="background1" w:themeShade="80"/>
-        </w:rPr>
-        <w:t>…ID zugehörig zur oberen Liste</w:t>
+        <w:pStyle w:val="berschrift1"/>
+      </w:pPr>
+      <w:r>
+        <w:t>Projektaufwand</w:t>
       </w:r>
     </w:p>
     <w:p>
       <w:pPr>
-        <w:pStyle w:val="berschrift1"/>
-      </w:pPr>
-      <w:r>
-        <w:t>Projektaufwand</w:t>
-      </w:r>
-    </w:p>
-    <w:p>
+        <w:rPr>
+          <w:b/>
+        </w:rPr>
+      </w:pPr>
+      <w:r>
+        <w:rPr>
+          <w:b/>
+          <w:noProof/>
+          <w:lang w:eastAsia="de-AT"/>
+        </w:rPr>
+        <w:drawing>
+          <wp:anchor distT="0" distB="0" distL="114300" distR="114300" simplePos="0" relativeHeight="251658240" behindDoc="0" locked="0" layoutInCell="1" allowOverlap="1">
+            <wp:simplePos x="0" y="0"/>
+            <wp:positionH relativeFrom="margin">
+              <wp:posOffset>2933065</wp:posOffset>
+            </wp:positionH>
+            <wp:positionV relativeFrom="paragraph">
+              <wp:posOffset>10795</wp:posOffset>
+            </wp:positionV>
+            <wp:extent cx="2827020" cy="1424940"/>
+            <wp:effectExtent l="0" t="0" r="11430" b="3810"/>
+            <wp:wrapSquare wrapText="bothSides"/>
+            <wp:docPr id="1" name="Diagramm 1"/>
+            <wp:cNvGraphicFramePr/>
+            <a:graphic xmlns:a="http://schemas.openxmlformats.org/drawingml/2006/main">
+              <a:graphicData uri="http://schemas.openxmlformats.org/drawingml/2006/chart">
+                <c:chart xmlns:c="http://schemas.openxmlformats.org/drawingml/2006/chart" xmlns:r="http://schemas.openxmlformats.org/officeDocument/2006/relationships" r:id="rId6"/>
+              </a:graphicData>
+            </a:graphic>
+            <wp14:sizeRelH relativeFrom="margin">
+              <wp14:pctWidth>0</wp14:pctWidth>
+            </wp14:sizeRelH>
+            <wp14:sizeRelV relativeFrom="margin">
+              <wp14:pctHeight>0</wp14:pctHeight>
+            </wp14:sizeRelV>
+          </wp:anchor>
+        </w:drawing>
+      </w:r>
       <w:r>
         <w:rPr>
           <w:b/>
@@ -750,6 +774,8 @@
       <w:r>
         <w:t xml:space="preserve"> 180 Personenstunden</w:t>
       </w:r>
+      <w:bookmarkStart w:id="0" w:name="_GoBack"/>
+      <w:bookmarkEnd w:id="0"/>
       <w:r>
         <w:br/>
       </w:r>
@@ -760,36 +786,216 @@
         <w:t>Aufwandsverteilung auf die Projektmitglieder:</w:t>
       </w:r>
     </w:p>
+    <w:tbl>
+      <w:tblPr>
+        <w:tblStyle w:val="Gitternetztabelle6farbigAkzent1"/>
+        <w:tblW w:w="0" w:type="auto"/>
+        <w:tblLook w:val="0420" w:firstRow="1" w:lastRow="0" w:firstColumn="0" w:lastColumn="0" w:noHBand="0" w:noVBand="1"/>
+      </w:tblPr>
+      <w:tblGrid>
+        <w:gridCol w:w="2151"/>
+        <w:gridCol w:w="2151"/>
+      </w:tblGrid>
+      <w:tr>
+        <w:trPr>
+          <w:cnfStyle w:val="100000000000" w:firstRow="1" w:lastRow="0" w:firstColumn="0" w:lastColumn="0" w:oddVBand="0" w:evenVBand="0" w:oddHBand="0" w:evenHBand="0" w:firstRowFirstColumn="0" w:firstRowLastColumn="0" w:lastRowFirstColumn="0" w:lastRowLastColumn="0"/>
+          <w:trHeight w:val="252"/>
+        </w:trPr>
+        <w:tc>
+          <w:tcPr>
+            <w:tcW w:w="2151" w:type="dxa"/>
+            <w:tcBorders>
+              <w:bottom w:val="single" w:sz="4" w:space="0" w:color="9CC2E5" w:themeColor="accent1" w:themeTint="99"/>
+            </w:tcBorders>
+          </w:tcPr>
+          <w:p>
+            <w:pPr>
+              <w:rPr>
+                <w:b w:val="0"/>
+                <w:color w:val="auto"/>
+              </w:rPr>
+            </w:pPr>
+            <w:r>
+              <w:rPr>
+                <w:b w:val="0"/>
+                <w:color w:val="auto"/>
+              </w:rPr>
+              <w:t>Alexander Dietrich</w:t>
+            </w:r>
+          </w:p>
+        </w:tc>
+        <w:tc>
+          <w:tcPr>
+            <w:tcW w:w="2151" w:type="dxa"/>
+            <w:tcBorders>
+              <w:bottom w:val="single" w:sz="4" w:space="0" w:color="9CC2E5" w:themeColor="accent1" w:themeTint="99"/>
+            </w:tcBorders>
+          </w:tcPr>
+          <w:p>
+            <w:pPr>
+              <w:rPr>
+                <w:b w:val="0"/>
+                <w:color w:val="auto"/>
+              </w:rPr>
+            </w:pPr>
+            <w:r>
+              <w:rPr>
+                <w:b w:val="0"/>
+                <w:color w:val="auto"/>
+              </w:rPr>
+              <w:t>42 PH</w:t>
+            </w:r>
+          </w:p>
+        </w:tc>
+      </w:tr>
+      <w:tr>
+        <w:trPr>
+          <w:cnfStyle w:val="000000100000" w:firstRow="0" w:lastRow="0" w:firstColumn="0" w:lastColumn="0" w:oddVBand="0" w:evenVBand="0" w:oddHBand="1" w:evenHBand="0" w:firstRowFirstColumn="0" w:firstRowLastColumn="0" w:lastRowFirstColumn="0" w:lastRowLastColumn="0"/>
+          <w:trHeight w:val="252"/>
+        </w:trPr>
+        <w:tc>
+          <w:tcPr>
+            <w:tcW w:w="2151" w:type="dxa"/>
+          </w:tcPr>
+          <w:p>
+            <w:pPr>
+              <w:rPr>
+                <w:color w:val="auto"/>
+              </w:rPr>
+            </w:pPr>
+            <w:r>
+              <w:rPr>
+                <w:color w:val="auto"/>
+              </w:rPr>
+              <w:t>Phillip Schermann</w:t>
+            </w:r>
+          </w:p>
+        </w:tc>
+        <w:tc>
+          <w:tcPr>
+            <w:tcW w:w="2151" w:type="dxa"/>
+          </w:tcPr>
+          <w:p>
+            <w:pPr>
+              <w:rPr>
+                <w:color w:val="auto"/>
+              </w:rPr>
+            </w:pPr>
+            <w:r>
+              <w:rPr>
+                <w:color w:val="auto"/>
+              </w:rPr>
+              <w:t>42 PH</w:t>
+            </w:r>
+          </w:p>
+        </w:tc>
+      </w:tr>
+      <w:tr>
+        <w:trPr>
+          <w:trHeight w:val="252"/>
+        </w:trPr>
+        <w:tc>
+          <w:tcPr>
+            <w:tcW w:w="2151" w:type="dxa"/>
+          </w:tcPr>
+          <w:p>
+            <w:pPr>
+              <w:rPr>
+                <w:color w:val="auto"/>
+              </w:rPr>
+            </w:pPr>
+            <w:r>
+              <w:rPr>
+                <w:color w:val="auto"/>
+              </w:rPr>
+              <w:t xml:space="preserve">Selina </w:t>
+            </w:r>
+            <w:proofErr w:type="spellStart"/>
+            <w:r>
+              <w:rPr>
+                <w:color w:val="auto"/>
+              </w:rPr>
+              <w:t>Brinnich</w:t>
+            </w:r>
+            <w:proofErr w:type="spellEnd"/>
+          </w:p>
+        </w:tc>
+        <w:tc>
+          <w:tcPr>
+            <w:tcW w:w="2151" w:type="dxa"/>
+          </w:tcPr>
+          <w:p>
+            <w:pPr>
+              <w:rPr>
+                <w:color w:val="auto"/>
+              </w:rPr>
+            </w:pPr>
+            <w:r>
+              <w:rPr>
+                <w:color w:val="auto"/>
+              </w:rPr>
+              <w:t>46 PH</w:t>
+            </w:r>
+          </w:p>
+        </w:tc>
+      </w:tr>
+      <w:tr>
+        <w:trPr>
+          <w:cnfStyle w:val="000000100000" w:firstRow="0" w:lastRow="0" w:firstColumn="0" w:lastColumn="0" w:oddVBand="0" w:evenVBand="0" w:oddHBand="1" w:evenHBand="0" w:firstRowFirstColumn="0" w:firstRowLastColumn="0" w:lastRowFirstColumn="0" w:lastRowLastColumn="0"/>
+          <w:trHeight w:val="252"/>
+        </w:trPr>
+        <w:tc>
+          <w:tcPr>
+            <w:tcW w:w="2151" w:type="dxa"/>
+          </w:tcPr>
+          <w:p>
+            <w:pPr>
+              <w:rPr>
+                <w:color w:val="auto"/>
+              </w:rPr>
+            </w:pPr>
+            <w:r>
+              <w:rPr>
+                <w:color w:val="auto"/>
+              </w:rPr>
+              <w:t>Thiago Gumhold</w:t>
+            </w:r>
+          </w:p>
+        </w:tc>
+        <w:tc>
+          <w:tcPr>
+            <w:tcW w:w="2151" w:type="dxa"/>
+          </w:tcPr>
+          <w:p>
+            <w:pPr>
+              <w:rPr>
+                <w:color w:val="auto"/>
+              </w:rPr>
+            </w:pPr>
+            <w:r>
+              <w:rPr>
+                <w:color w:val="auto"/>
+              </w:rPr>
+              <w:t>51 PH</w:t>
+            </w:r>
+          </w:p>
+        </w:tc>
+      </w:tr>
+    </w:tbl>
     <w:p>
-      <w:r>
-        <w:t>(Hier Bild einfügen (</w:t>
-      </w:r>
-      <w:proofErr w:type="spellStart"/>
-      <w:r>
-        <w:t>Pie</w:t>
-      </w:r>
-      <w:proofErr w:type="spellEnd"/>
-      <w:r>
-        <w:t>-Chart)</w:t>
-      </w:r>
-      <w:r>
-        <w:t>)</w:t>
+      <w:pPr>
+        <w:pStyle w:val="berschrift1"/>
+      </w:pPr>
+      <w:r>
+        <w:t>Nächsten Schritte</w:t>
       </w:r>
     </w:p>
     <w:p>
-      <w:pPr>
-        <w:pStyle w:val="berschrift1"/>
-      </w:pPr>
-      <w:r>
-        <w:t>Nächsten Schritte</w:t>
-      </w:r>
-    </w:p>
-    <w:p>
       <w:r>
         <w:t xml:space="preserve">Projektabgabe und </w:t>
       </w:r>
       <w:r>
-        <w:t xml:space="preserve">Abschlusspräsentation halten </w:t>
+        <w:t>Abschlusspräsentation halten.</w:t>
       </w:r>
     </w:p>
     <w:p>
@@ -841,6 +1047,9 @@
       </w:r>
       <w:r>
         <w:t xml:space="preserve"> Arbeitspakete.xlsx</w:t>
+      </w:r>
+      <w:r>
+        <w:t xml:space="preserve"> in der Projektabgabe</w:t>
       </w:r>
       <w:r>
         <w:t>.</w:t>
@@ -2506,7 +2715,1153 @@
       <w:u w:val="single"/>
     </w:rPr>
   </w:style>
+  <w:style w:type="table" w:styleId="Gitternetztabelle2Akzent1">
+    <w:name w:val="Grid Table 2 Accent 1"/>
+    <w:basedOn w:val="NormaleTabelle"/>
+    <w:uiPriority w:val="47"/>
+    <w:rsid w:val="00A00FD0"/>
+    <w:pPr>
+      <w:spacing w:after="0" w:line="240" w:lineRule="auto"/>
+    </w:pPr>
+    <w:tblPr>
+      <w:tblStyleRowBandSize w:val="1"/>
+      <w:tblStyleColBandSize w:val="1"/>
+      <w:tblBorders>
+        <w:top w:val="single" w:sz="2" w:space="0" w:color="9CC2E5" w:themeColor="accent1" w:themeTint="99"/>
+        <w:bottom w:val="single" w:sz="2" w:space="0" w:color="9CC2E5" w:themeColor="accent1" w:themeTint="99"/>
+        <w:insideH w:val="single" w:sz="2" w:space="0" w:color="9CC2E5" w:themeColor="accent1" w:themeTint="99"/>
+        <w:insideV w:val="single" w:sz="2" w:space="0" w:color="9CC2E5" w:themeColor="accent1" w:themeTint="99"/>
+      </w:tblBorders>
+    </w:tblPr>
+    <w:tblStylePr w:type="firstRow">
+      <w:rPr>
+        <w:b/>
+        <w:bCs/>
+      </w:rPr>
+      <w:tblPr/>
+      <w:tcPr>
+        <w:tcBorders>
+          <w:top w:val="nil"/>
+          <w:bottom w:val="single" w:sz="12" w:space="0" w:color="9CC2E5" w:themeColor="accent1" w:themeTint="99"/>
+          <w:insideH w:val="nil"/>
+          <w:insideV w:val="nil"/>
+        </w:tcBorders>
+        <w:shd w:val="clear" w:color="auto" w:fill="FFFFFF" w:themeFill="background1"/>
+      </w:tcPr>
+    </w:tblStylePr>
+    <w:tblStylePr w:type="lastRow">
+      <w:rPr>
+        <w:b/>
+        <w:bCs/>
+      </w:rPr>
+      <w:tblPr/>
+      <w:tcPr>
+        <w:tcBorders>
+          <w:top w:val="double" w:sz="2" w:space="0" w:color="9CC2E5" w:themeColor="accent1" w:themeTint="99"/>
+          <w:bottom w:val="nil"/>
+          <w:insideH w:val="nil"/>
+          <w:insideV w:val="nil"/>
+        </w:tcBorders>
+        <w:shd w:val="clear" w:color="auto" w:fill="FFFFFF" w:themeFill="background1"/>
+      </w:tcPr>
+    </w:tblStylePr>
+    <w:tblStylePr w:type="firstCol">
+      <w:rPr>
+        <w:b/>
+        <w:bCs/>
+      </w:rPr>
+    </w:tblStylePr>
+    <w:tblStylePr w:type="lastCol">
+      <w:rPr>
+        <w:b/>
+        <w:bCs/>
+      </w:rPr>
+    </w:tblStylePr>
+    <w:tblStylePr w:type="band1Vert">
+      <w:tblPr/>
+      <w:tcPr>
+        <w:shd w:val="clear" w:color="auto" w:fill="DEEAF6" w:themeFill="accent1" w:themeFillTint="33"/>
+      </w:tcPr>
+    </w:tblStylePr>
+    <w:tblStylePr w:type="band1Horz">
+      <w:tblPr/>
+      <w:tcPr>
+        <w:shd w:val="clear" w:color="auto" w:fill="DEEAF6" w:themeFill="accent1" w:themeFillTint="33"/>
+      </w:tcPr>
+    </w:tblStylePr>
+  </w:style>
+  <w:style w:type="table" w:styleId="Gitternetztabelle6farbigAkzent1">
+    <w:name w:val="Grid Table 6 Colorful Accent 1"/>
+    <w:basedOn w:val="NormaleTabelle"/>
+    <w:uiPriority w:val="51"/>
+    <w:rsid w:val="00A00FD0"/>
+    <w:pPr>
+      <w:spacing w:after="0" w:line="240" w:lineRule="auto"/>
+    </w:pPr>
+    <w:rPr>
+      <w:color w:val="2E74B5" w:themeColor="accent1" w:themeShade="BF"/>
+    </w:rPr>
+    <w:tblPr>
+      <w:tblStyleRowBandSize w:val="1"/>
+      <w:tblStyleColBandSize w:val="1"/>
+      <w:tblBorders>
+        <w:top w:val="single" w:sz="4" w:space="0" w:color="9CC2E5" w:themeColor="accent1" w:themeTint="99"/>
+        <w:left w:val="single" w:sz="4" w:space="0" w:color="9CC2E5" w:themeColor="accent1" w:themeTint="99"/>
+        <w:bottom w:val="single" w:sz="4" w:space="0" w:color="9CC2E5" w:themeColor="accent1" w:themeTint="99"/>
+        <w:right w:val="single" w:sz="4" w:space="0" w:color="9CC2E5" w:themeColor="accent1" w:themeTint="99"/>
+        <w:insideH w:val="single" w:sz="4" w:space="0" w:color="9CC2E5" w:themeColor="accent1" w:themeTint="99"/>
+        <w:insideV w:val="single" w:sz="4" w:space="0" w:color="9CC2E5" w:themeColor="accent1" w:themeTint="99"/>
+      </w:tblBorders>
+    </w:tblPr>
+    <w:tblStylePr w:type="firstRow">
+      <w:rPr>
+        <w:b/>
+        <w:bCs/>
+      </w:rPr>
+      <w:tblPr/>
+      <w:tcPr>
+        <w:tcBorders>
+          <w:bottom w:val="single" w:sz="12" w:space="0" w:color="9CC2E5" w:themeColor="accent1" w:themeTint="99"/>
+        </w:tcBorders>
+      </w:tcPr>
+    </w:tblStylePr>
+    <w:tblStylePr w:type="lastRow">
+      <w:rPr>
+        <w:b/>
+        <w:bCs/>
+      </w:rPr>
+      <w:tblPr/>
+      <w:tcPr>
+        <w:tcBorders>
+          <w:top w:val="double" w:sz="4" w:space="0" w:color="9CC2E5" w:themeColor="accent1" w:themeTint="99"/>
+        </w:tcBorders>
+      </w:tcPr>
+    </w:tblStylePr>
+    <w:tblStylePr w:type="firstCol">
+      <w:rPr>
+        <w:b/>
+        <w:bCs/>
+      </w:rPr>
+    </w:tblStylePr>
+    <w:tblStylePr w:type="lastCol">
+      <w:rPr>
+        <w:b/>
+        <w:bCs/>
+      </w:rPr>
+    </w:tblStylePr>
+    <w:tblStylePr w:type="band1Vert">
+      <w:tblPr/>
+      <w:tcPr>
+        <w:shd w:val="clear" w:color="auto" w:fill="DEEAF6" w:themeFill="accent1" w:themeFillTint="33"/>
+      </w:tcPr>
+    </w:tblStylePr>
+    <w:tblStylePr w:type="band1Horz">
+      <w:tblPr/>
+      <w:tcPr>
+        <w:shd w:val="clear" w:color="auto" w:fill="DEEAF6" w:themeFill="accent1" w:themeFillTint="33"/>
+      </w:tcPr>
+    </w:tblStylePr>
+  </w:style>
 </w:styles>
+</file>
+
+<file path=word/charts/chart1.xml><?xml version="1.0" encoding="utf-8"?>
+<c:chartSpace xmlns:c="http://schemas.openxmlformats.org/drawingml/2006/chart" xmlns:a="http://schemas.openxmlformats.org/drawingml/2006/main" xmlns:r="http://schemas.openxmlformats.org/officeDocument/2006/relationships" xmlns:c16r2="http://schemas.microsoft.com/office/drawing/2015/06/chart">
+  <c:date1904 val="0"/>
+  <c:lang val="de-DE"/>
+  <c:roundedCorners val="0"/>
+  <mc:AlternateContent xmlns:mc="http://schemas.openxmlformats.org/markup-compatibility/2006">
+    <mc:Choice xmlns:c14="http://schemas.microsoft.com/office/drawing/2007/8/2/chart" Requires="c14">
+      <c14:style val="107"/>
+    </mc:Choice>
+    <mc:Fallback>
+      <c:style val="7"/>
+    </mc:Fallback>
+  </mc:AlternateContent>
+  <c:chart>
+    <c:autoTitleDeleted val="1"/>
+    <c:plotArea>
+      <c:layout/>
+      <c:pieChart>
+        <c:varyColors val="1"/>
+        <c:ser>
+          <c:idx val="0"/>
+          <c:order val="0"/>
+          <c:tx>
+            <c:strRef>
+              <c:f>Tabelle1!$B$1</c:f>
+              <c:strCache>
+                <c:ptCount val="1"/>
+                <c:pt idx="0">
+                  <c:v>Verkauf</c:v>
+                </c:pt>
+              </c:strCache>
+            </c:strRef>
+          </c:tx>
+          <c:dPt>
+            <c:idx val="0"/>
+            <c:bubble3D val="0"/>
+            <c:spPr>
+              <a:solidFill>
+                <a:schemeClr val="accent5">
+                  <a:shade val="58000"/>
+                </a:schemeClr>
+              </a:solidFill>
+              <a:ln>
+                <a:noFill/>
+              </a:ln>
+              <a:effectLst>
+                <a:outerShdw blurRad="63500" sx="102000" sy="102000" algn="ctr" rotWithShape="0">
+                  <a:prstClr val="black">
+                    <a:alpha val="20000"/>
+                  </a:prstClr>
+                </a:outerShdw>
+              </a:effectLst>
+            </c:spPr>
+            <c:extLst>
+              <c:ext xmlns:c16="http://schemas.microsoft.com/office/drawing/2014/chart" uri="{C3380CC4-5D6E-409C-BE32-E72D297353CC}">
+                <c16:uniqueId val="{00000001-AB4A-471F-B58C-DE6E28E837F4}"/>
+              </c:ext>
+            </c:extLst>
+          </c:dPt>
+          <c:dPt>
+            <c:idx val="1"/>
+            <c:bubble3D val="0"/>
+            <c:spPr>
+              <a:solidFill>
+                <a:schemeClr val="accent5">
+                  <a:shade val="86000"/>
+                </a:schemeClr>
+              </a:solidFill>
+              <a:ln>
+                <a:noFill/>
+              </a:ln>
+              <a:effectLst>
+                <a:outerShdw blurRad="63500" sx="102000" sy="102000" algn="ctr" rotWithShape="0">
+                  <a:prstClr val="black">
+                    <a:alpha val="20000"/>
+                  </a:prstClr>
+                </a:outerShdw>
+              </a:effectLst>
+            </c:spPr>
+            <c:extLst>
+              <c:ext xmlns:c16="http://schemas.microsoft.com/office/drawing/2014/chart" uri="{C3380CC4-5D6E-409C-BE32-E72D297353CC}">
+                <c16:uniqueId val="{00000002-AB4A-471F-B58C-DE6E28E837F4}"/>
+              </c:ext>
+            </c:extLst>
+          </c:dPt>
+          <c:dPt>
+            <c:idx val="2"/>
+            <c:bubble3D val="0"/>
+            <c:spPr>
+              <a:solidFill>
+                <a:schemeClr val="accent5">
+                  <a:tint val="86000"/>
+                </a:schemeClr>
+              </a:solidFill>
+              <a:ln>
+                <a:noFill/>
+              </a:ln>
+              <a:effectLst>
+                <a:outerShdw blurRad="63500" sx="102000" sy="102000" algn="ctr" rotWithShape="0">
+                  <a:prstClr val="black">
+                    <a:alpha val="20000"/>
+                  </a:prstClr>
+                </a:outerShdw>
+              </a:effectLst>
+            </c:spPr>
+            <c:extLst>
+              <c:ext xmlns:c16="http://schemas.microsoft.com/office/drawing/2014/chart" uri="{C3380CC4-5D6E-409C-BE32-E72D297353CC}">
+                <c16:uniqueId val="{00000003-AB4A-471F-B58C-DE6E28E837F4}"/>
+              </c:ext>
+            </c:extLst>
+          </c:dPt>
+          <c:dPt>
+            <c:idx val="3"/>
+            <c:bubble3D val="0"/>
+            <c:spPr>
+              <a:solidFill>
+                <a:schemeClr val="accent5">
+                  <a:tint val="58000"/>
+                </a:schemeClr>
+              </a:solidFill>
+              <a:ln>
+                <a:noFill/>
+              </a:ln>
+              <a:effectLst>
+                <a:outerShdw blurRad="63500" sx="102000" sy="102000" algn="ctr" rotWithShape="0">
+                  <a:prstClr val="black">
+                    <a:alpha val="20000"/>
+                  </a:prstClr>
+                </a:outerShdw>
+              </a:effectLst>
+            </c:spPr>
+            <c:extLst>
+              <c:ext xmlns:c16="http://schemas.microsoft.com/office/drawing/2014/chart" uri="{C3380CC4-5D6E-409C-BE32-E72D297353CC}">
+                <c16:uniqueId val="{00000004-AB4A-471F-B58C-DE6E28E837F4}"/>
+              </c:ext>
+            </c:extLst>
+          </c:dPt>
+          <c:dLbls>
+            <c:dLbl>
+              <c:idx val="0"/>
+              <c:layout>
+                <c:manualLayout>
+                  <c:x val="3.1446717745187591E-2"/>
+                  <c:y val="0"/>
+                </c:manualLayout>
+              </c:layout>
+              <c:spPr>
+                <a:noFill/>
+                <a:ln>
+                  <a:noFill/>
+                </a:ln>
+                <a:effectLst/>
+              </c:spPr>
+              <c:txPr>
+                <a:bodyPr rot="0" spcFirstLastPara="1" vertOverflow="ellipsis" vert="horz" wrap="square" lIns="38100" tIns="19050" rIns="38100" bIns="19050" anchor="ctr" anchorCtr="1">
+                  <a:spAutoFit/>
+                </a:bodyPr>
+                <a:lstStyle/>
+                <a:p>
+                  <a:pPr>
+                    <a:defRPr sz="1000" b="1" i="0" u="none" strike="noStrike" kern="1200" spc="0" baseline="0">
+                      <a:solidFill>
+                        <a:schemeClr val="accent5">
+                          <a:shade val="58000"/>
+                        </a:schemeClr>
+                      </a:solidFill>
+                      <a:latin typeface="+mn-lt"/>
+                      <a:ea typeface="+mn-ea"/>
+                      <a:cs typeface="+mn-cs"/>
+                    </a:defRPr>
+                  </a:pPr>
+                  <a:endParaRPr lang="de-DE"/>
+                </a:p>
+              </c:txPr>
+              <c:dLblPos val="bestFit"/>
+              <c:showLegendKey val="0"/>
+              <c:showVal val="0"/>
+              <c:showCatName val="1"/>
+              <c:showSerName val="0"/>
+              <c:showPercent val="0"/>
+              <c:showBubbleSize val="0"/>
+              <c:extLst>
+                <c:ext xmlns:c15="http://schemas.microsoft.com/office/drawing/2012/chart" uri="{CE6537A1-D6FC-4f65-9D91-7224C49458BB}">
+                  <c15:layout>
+                    <c:manualLayout>
+                      <c:w val="0.2552111410601976"/>
+                      <c:h val="0.35307521720212781"/>
+                    </c:manualLayout>
+                  </c15:layout>
+                </c:ext>
+                <c:ext xmlns:c16="http://schemas.microsoft.com/office/drawing/2014/chart" uri="{C3380CC4-5D6E-409C-BE32-E72D297353CC}">
+                  <c16:uniqueId val="{00000001-AB4A-471F-B58C-DE6E28E837F4}"/>
+                </c:ext>
+              </c:extLst>
+            </c:dLbl>
+            <c:dLbl>
+              <c:idx val="1"/>
+              <c:layout>
+                <c:manualLayout>
+                  <c:x val="8.9847259658579585E-3"/>
+                  <c:y val="-6.2388591800356503E-2"/>
+                </c:manualLayout>
+              </c:layout>
+              <c:spPr>
+                <a:noFill/>
+                <a:ln>
+                  <a:noFill/>
+                </a:ln>
+                <a:effectLst/>
+              </c:spPr>
+              <c:txPr>
+                <a:bodyPr rot="0" spcFirstLastPara="1" vertOverflow="ellipsis" vert="horz" wrap="square" lIns="38100" tIns="19050" rIns="38100" bIns="19050" anchor="ctr" anchorCtr="1">
+                  <a:spAutoFit/>
+                </a:bodyPr>
+                <a:lstStyle/>
+                <a:p>
+                  <a:pPr>
+                    <a:defRPr sz="1000" b="1" i="0" u="none" strike="noStrike" kern="1200" spc="0" baseline="0">
+                      <a:solidFill>
+                        <a:schemeClr val="accent5">
+                          <a:shade val="86000"/>
+                        </a:schemeClr>
+                      </a:solidFill>
+                      <a:latin typeface="+mn-lt"/>
+                      <a:ea typeface="+mn-ea"/>
+                      <a:cs typeface="+mn-cs"/>
+                    </a:defRPr>
+                  </a:pPr>
+                  <a:endParaRPr lang="de-DE"/>
+                </a:p>
+              </c:txPr>
+              <c:dLblPos val="bestFit"/>
+              <c:showLegendKey val="0"/>
+              <c:showVal val="0"/>
+              <c:showCatName val="1"/>
+              <c:showSerName val="0"/>
+              <c:showPercent val="0"/>
+              <c:showBubbleSize val="0"/>
+              <c:extLst>
+                <c:ext xmlns:c15="http://schemas.microsoft.com/office/drawing/2012/chart" uri="{CE6537A1-D6FC-4f65-9D91-7224C49458BB}">
+                  <c15:layout>
+                    <c:manualLayout>
+                      <c:w val="0.2422957743489611"/>
+                      <c:h val="0.35307521720212781"/>
+                    </c:manualLayout>
+                  </c15:layout>
+                </c:ext>
+                <c:ext xmlns:c16="http://schemas.microsoft.com/office/drawing/2014/chart" uri="{C3380CC4-5D6E-409C-BE32-E72D297353CC}">
+                  <c16:uniqueId val="{00000002-AB4A-471F-B58C-DE6E28E837F4}"/>
+                </c:ext>
+              </c:extLst>
+            </c:dLbl>
+            <c:dLbl>
+              <c:idx val="2"/>
+              <c:layout>
+                <c:manualLayout>
+                  <c:x val="-8.9847259658580411E-2"/>
+                  <c:y val="-9.8039215686274592E-2"/>
+                </c:manualLayout>
+              </c:layout>
+              <c:spPr>
+                <a:noFill/>
+                <a:ln>
+                  <a:noFill/>
+                </a:ln>
+                <a:effectLst/>
+              </c:spPr>
+              <c:txPr>
+                <a:bodyPr rot="0" spcFirstLastPara="1" vertOverflow="ellipsis" vert="horz" wrap="square" lIns="38100" tIns="19050" rIns="38100" bIns="19050" anchor="ctr" anchorCtr="1">
+                  <a:spAutoFit/>
+                </a:bodyPr>
+                <a:lstStyle/>
+                <a:p>
+                  <a:pPr>
+                    <a:defRPr sz="1000" b="1" i="0" u="none" strike="noStrike" kern="1200" spc="0" baseline="0">
+                      <a:solidFill>
+                        <a:schemeClr val="accent5">
+                          <a:tint val="86000"/>
+                        </a:schemeClr>
+                      </a:solidFill>
+                      <a:latin typeface="+mn-lt"/>
+                      <a:ea typeface="+mn-ea"/>
+                      <a:cs typeface="+mn-cs"/>
+                    </a:defRPr>
+                  </a:pPr>
+                  <a:endParaRPr lang="de-DE"/>
+                </a:p>
+              </c:txPr>
+              <c:dLblPos val="bestFit"/>
+              <c:showLegendKey val="0"/>
+              <c:showVal val="0"/>
+              <c:showCatName val="1"/>
+              <c:showSerName val="0"/>
+              <c:showPercent val="0"/>
+              <c:showBubbleSize val="0"/>
+              <c:extLst>
+                <c:ext xmlns:c15="http://schemas.microsoft.com/office/drawing/2012/chart" uri="{CE6537A1-D6FC-4f65-9D91-7224C49458BB}"/>
+                <c:ext xmlns:c16="http://schemas.microsoft.com/office/drawing/2014/chart" uri="{C3380CC4-5D6E-409C-BE32-E72D297353CC}">
+                  <c16:uniqueId val="{00000003-AB4A-471F-B58C-DE6E28E837F4}"/>
+                </c:ext>
+              </c:extLst>
+            </c:dLbl>
+            <c:dLbl>
+              <c:idx val="3"/>
+              <c:layout>
+                <c:manualLayout>
+                  <c:x val="-5.3908355795148272E-2"/>
+                  <c:y val="0"/>
+                </c:manualLayout>
+              </c:layout>
+              <c:spPr>
+                <a:noFill/>
+                <a:ln>
+                  <a:noFill/>
+                </a:ln>
+                <a:effectLst/>
+              </c:spPr>
+              <c:txPr>
+                <a:bodyPr rot="0" spcFirstLastPara="1" vertOverflow="ellipsis" vert="horz" wrap="square" lIns="38100" tIns="19050" rIns="38100" bIns="19050" anchor="ctr" anchorCtr="1">
+                  <a:spAutoFit/>
+                </a:bodyPr>
+                <a:lstStyle/>
+                <a:p>
+                  <a:pPr>
+                    <a:defRPr sz="1000" b="1" i="0" u="none" strike="noStrike" kern="1200" spc="0" baseline="0">
+                      <a:solidFill>
+                        <a:schemeClr val="accent5">
+                          <a:tint val="58000"/>
+                        </a:schemeClr>
+                      </a:solidFill>
+                      <a:latin typeface="+mn-lt"/>
+                      <a:ea typeface="+mn-ea"/>
+                      <a:cs typeface="+mn-cs"/>
+                    </a:defRPr>
+                  </a:pPr>
+                  <a:endParaRPr lang="de-DE"/>
+                </a:p>
+              </c:txPr>
+              <c:dLblPos val="bestFit"/>
+              <c:showLegendKey val="0"/>
+              <c:showVal val="0"/>
+              <c:showCatName val="1"/>
+              <c:showSerName val="0"/>
+              <c:showPercent val="0"/>
+              <c:showBubbleSize val="0"/>
+              <c:extLst>
+                <c:ext xmlns:c15="http://schemas.microsoft.com/office/drawing/2012/chart" uri="{CE6537A1-D6FC-4f65-9D91-7224C49458BB}"/>
+                <c:ext xmlns:c16="http://schemas.microsoft.com/office/drawing/2014/chart" uri="{C3380CC4-5D6E-409C-BE32-E72D297353CC}">
+                  <c16:uniqueId val="{00000004-AB4A-471F-B58C-DE6E28E837F4}"/>
+                </c:ext>
+              </c:extLst>
+            </c:dLbl>
+            <c:spPr>
+              <a:noFill/>
+              <a:ln>
+                <a:noFill/>
+              </a:ln>
+              <a:effectLst/>
+            </c:spPr>
+            <c:dLblPos val="outEnd"/>
+            <c:showLegendKey val="0"/>
+            <c:showVal val="0"/>
+            <c:showCatName val="1"/>
+            <c:showSerName val="0"/>
+            <c:showPercent val="0"/>
+            <c:showBubbleSize val="0"/>
+            <c:showLeaderLines val="0"/>
+            <c:extLst>
+              <c:ext xmlns:c15="http://schemas.microsoft.com/office/drawing/2012/chart" uri="{CE6537A1-D6FC-4f65-9D91-7224C49458BB}"/>
+            </c:extLst>
+          </c:dLbls>
+          <c:cat>
+            <c:strRef>
+              <c:f>Tabelle1!$A$2:$A$5</c:f>
+              <c:strCache>
+                <c:ptCount val="4"/>
+                <c:pt idx="0">
+                  <c:v>Alexander Dietrich</c:v>
+                </c:pt>
+                <c:pt idx="1">
+                  <c:v>Phillip Schermann</c:v>
+                </c:pt>
+                <c:pt idx="2">
+                  <c:v>Selina Brinnich</c:v>
+                </c:pt>
+                <c:pt idx="3">
+                  <c:v>Thiago Gumhold</c:v>
+                </c:pt>
+              </c:strCache>
+            </c:strRef>
+          </c:cat>
+          <c:val>
+            <c:numRef>
+              <c:f>Tabelle1!$B$2:$B$5</c:f>
+              <c:numCache>
+                <c:formatCode>General</c:formatCode>
+                <c:ptCount val="4"/>
+                <c:pt idx="0">
+                  <c:v>42</c:v>
+                </c:pt>
+                <c:pt idx="1">
+                  <c:v>42</c:v>
+                </c:pt>
+                <c:pt idx="2">
+                  <c:v>46</c:v>
+                </c:pt>
+                <c:pt idx="3">
+                  <c:v>51</c:v>
+                </c:pt>
+              </c:numCache>
+            </c:numRef>
+          </c:val>
+          <c:extLst>
+            <c:ext xmlns:c16="http://schemas.microsoft.com/office/drawing/2014/chart" uri="{C3380CC4-5D6E-409C-BE32-E72D297353CC}">
+              <c16:uniqueId val="{00000000-AB4A-471F-B58C-DE6E28E837F4}"/>
+            </c:ext>
+          </c:extLst>
+        </c:ser>
+        <c:dLbls>
+          <c:dLblPos val="outEnd"/>
+          <c:showLegendKey val="0"/>
+          <c:showVal val="0"/>
+          <c:showCatName val="1"/>
+          <c:showSerName val="0"/>
+          <c:showPercent val="0"/>
+          <c:showBubbleSize val="0"/>
+          <c:showLeaderLines val="0"/>
+        </c:dLbls>
+        <c:firstSliceAng val="0"/>
+      </c:pieChart>
+      <c:spPr>
+        <a:noFill/>
+        <a:ln>
+          <a:noFill/>
+        </a:ln>
+        <a:effectLst/>
+      </c:spPr>
+    </c:plotArea>
+    <c:plotVisOnly val="1"/>
+    <c:dispBlanksAs val="gap"/>
+    <c:showDLblsOverMax val="0"/>
+  </c:chart>
+  <c:spPr>
+    <a:solidFill>
+      <a:schemeClr val="bg1"/>
+    </a:solidFill>
+    <a:ln w="9525" cap="flat" cmpd="sng" algn="ctr">
+      <a:solidFill>
+        <a:schemeClr val="tx1">
+          <a:lumMod val="15000"/>
+          <a:lumOff val="85000"/>
+        </a:schemeClr>
+      </a:solidFill>
+      <a:round/>
+    </a:ln>
+    <a:effectLst/>
+  </c:spPr>
+  <c:txPr>
+    <a:bodyPr/>
+    <a:lstStyle/>
+    <a:p>
+      <a:pPr>
+        <a:defRPr/>
+      </a:pPr>
+      <a:endParaRPr lang="de-DE"/>
+    </a:p>
+  </c:txPr>
+  <c:externalData r:id="rId3">
+    <c:autoUpdate val="0"/>
+  </c:externalData>
+</c:chartSpace>
+</file>
+
+<file path=word/charts/colors1.xml><?xml version="1.0" encoding="utf-8"?>
+<cs:colorStyle xmlns:cs="http://schemas.microsoft.com/office/drawing/2012/chartStyle" xmlns:a="http://schemas.openxmlformats.org/drawingml/2006/main" meth="withinLinear" id="18">
+  <a:schemeClr val="accent5"/>
+</cs:colorStyle>
+</file>
+
+<file path=word/charts/style1.xml><?xml version="1.0" encoding="utf-8"?>
+<cs:chartStyle xmlns:cs="http://schemas.microsoft.com/office/drawing/2012/chartStyle" xmlns:a="http://schemas.openxmlformats.org/drawingml/2006/main" id="259">
+  <cs:axisTitle>
+    <cs:lnRef idx="0"/>
+    <cs:fillRef idx="0"/>
+    <cs:effectRef idx="0"/>
+    <cs:fontRef idx="minor">
+      <a:schemeClr val="tx1">
+        <a:lumMod val="65000"/>
+        <a:lumOff val="35000"/>
+      </a:schemeClr>
+    </cs:fontRef>
+    <cs:defRPr sz="900" kern="1200" cap="all"/>
+  </cs:axisTitle>
+  <cs:categoryAxis>
+    <cs:lnRef idx="0"/>
+    <cs:fillRef idx="0"/>
+    <cs:effectRef idx="0"/>
+    <cs:fontRef idx="minor">
+      <a:schemeClr val="tx1">
+        <a:lumMod val="65000"/>
+        <a:lumOff val="35000"/>
+      </a:schemeClr>
+    </cs:fontRef>
+    <cs:defRPr sz="900" kern="1200"/>
+  </cs:categoryAxis>
+  <cs:chartArea mods="allowNoFillOverride allowNoLineOverride">
+    <cs:lnRef idx="0"/>
+    <cs:fillRef idx="0"/>
+    <cs:effectRef idx="0"/>
+    <cs:fontRef idx="minor">
+      <a:schemeClr val="tx1"/>
+    </cs:fontRef>
+    <cs:spPr>
+      <a:solidFill>
+        <a:schemeClr val="bg1"/>
+      </a:solidFill>
+      <a:ln w="9525" cap="flat" cmpd="sng" algn="ctr">
+        <a:solidFill>
+          <a:schemeClr val="tx1">
+            <a:lumMod val="15000"/>
+            <a:lumOff val="85000"/>
+          </a:schemeClr>
+        </a:solidFill>
+        <a:round/>
+      </a:ln>
+    </cs:spPr>
+    <cs:defRPr sz="1000" kern="1200"/>
+  </cs:chartArea>
+  <cs:dataLabel>
+    <cs:lnRef idx="0"/>
+    <cs:fillRef idx="0"/>
+    <cs:effectRef idx="0"/>
+    <cs:fontRef idx="minor">
+      <cs:styleClr val="auto"/>
+    </cs:fontRef>
+    <cs:defRPr sz="1000" b="1" i="0" u="none" strike="noStrike" kern="1200" spc="0" baseline="0"/>
+  </cs:dataLabel>
+  <cs:dataLabelCallout>
+    <cs:lnRef idx="0">
+      <cs:styleClr val="auto"/>
+    </cs:lnRef>
+    <cs:fillRef idx="0"/>
+    <cs:effectRef idx="0"/>
+    <cs:fontRef idx="minor">
+      <cs:styleClr val="auto"/>
+    </cs:fontRef>
+    <cs:spPr>
+      <a:solidFill>
+        <a:schemeClr val="lt1"/>
+      </a:solidFill>
+      <a:ln>
+        <a:solidFill>
+          <a:schemeClr val="phClr"/>
+        </a:solidFill>
+      </a:ln>
+    </cs:spPr>
+    <cs:defRPr sz="1000" b="1" kern="1200"/>
+    <cs:bodyPr rot="0" spcFirstLastPara="1" vertOverflow="clip" horzOverflow="clip" vert="horz" wrap="square" lIns="36576" tIns="18288" rIns="36576" bIns="18288" anchor="ctr" anchorCtr="1">
+      <a:spAutoFit/>
+    </cs:bodyPr>
+  </cs:dataLabelCallout>
+  <cs:dataPoint>
+    <cs:lnRef idx="0"/>
+    <cs:fillRef idx="0">
+      <cs:styleClr val="auto"/>
+    </cs:fillRef>
+    <cs:effectRef idx="0"/>
+    <cs:fontRef idx="minor">
+      <a:schemeClr val="dk1"/>
+    </cs:fontRef>
+    <cs:spPr>
+      <a:solidFill>
+        <a:schemeClr val="phClr"/>
+      </a:solidFill>
+      <a:effectLst>
+        <a:outerShdw blurRad="63500" sx="102000" sy="102000" algn="ctr" rotWithShape="0">
+          <a:prstClr val="black">
+            <a:alpha val="20000"/>
+          </a:prstClr>
+        </a:outerShdw>
+      </a:effectLst>
+    </cs:spPr>
+  </cs:dataPoint>
+  <cs:dataPoint3D>
+    <cs:lnRef idx="0"/>
+    <cs:fillRef idx="0">
+      <cs:styleClr val="auto"/>
+    </cs:fillRef>
+    <cs:effectRef idx="0"/>
+    <cs:fontRef idx="minor">
+      <a:schemeClr val="dk1"/>
+    </cs:fontRef>
+    <cs:spPr>
+      <a:solidFill>
+        <a:schemeClr val="phClr"/>
+      </a:solidFill>
+      <a:effectLst>
+        <a:outerShdw blurRad="88900" sx="102000" sy="102000" algn="ctr" rotWithShape="0">
+          <a:prstClr val="black">
+            <a:alpha val="10000"/>
+          </a:prstClr>
+        </a:outerShdw>
+      </a:effectLst>
+      <a:scene3d>
+        <a:camera prst="orthographicFront"/>
+        <a:lightRig rig="threePt" dir="t"/>
+      </a:scene3d>
+      <a:sp3d>
+        <a:bevelT w="127000" h="127000"/>
+        <a:bevelB w="127000" h="127000"/>
+      </a:sp3d>
+    </cs:spPr>
+  </cs:dataPoint3D>
+  <cs:dataPointLine>
+    <cs:lnRef idx="0">
+      <cs:styleClr val="auto"/>
+    </cs:lnRef>
+    <cs:fillRef idx="0"/>
+    <cs:effectRef idx="0"/>
+    <cs:fontRef idx="minor">
+      <a:schemeClr val="dk1"/>
+    </cs:fontRef>
+    <cs:spPr>
+      <a:ln w="28575" cap="rnd">
+        <a:solidFill>
+          <a:schemeClr val="phClr"/>
+        </a:solidFill>
+        <a:round/>
+      </a:ln>
+    </cs:spPr>
+  </cs:dataPointLine>
+  <cs:dataPointMarker>
+    <cs:lnRef idx="0"/>
+    <cs:fillRef idx="0">
+      <cs:styleClr val="auto"/>
+    </cs:fillRef>
+    <cs:effectRef idx="0"/>
+    <cs:fontRef idx="minor">
+      <a:schemeClr val="dk1"/>
+    </cs:fontRef>
+    <cs:spPr>
+      <a:solidFill>
+        <a:schemeClr val="phClr"/>
+      </a:solidFill>
+      <a:ln w="9525">
+        <a:solidFill>
+          <a:schemeClr val="lt1"/>
+        </a:solidFill>
+      </a:ln>
+    </cs:spPr>
+  </cs:dataPointMarker>
+  <cs:dataPointMarkerLayout symbol="circle" size="6"/>
+  <cs:dataPointWireframe>
+    <cs:lnRef idx="0">
+      <cs:styleClr val="auto"/>
+    </cs:lnRef>
+    <cs:fillRef idx="0"/>
+    <cs:effectRef idx="0"/>
+    <cs:fontRef idx="minor">
+      <a:schemeClr val="dk1"/>
+    </cs:fontRef>
+    <cs:spPr>
+      <a:ln w="9525" cap="rnd">
+        <a:solidFill>
+          <a:schemeClr val="phClr"/>
+        </a:solidFill>
+        <a:round/>
+      </a:ln>
+    </cs:spPr>
+  </cs:dataPointWireframe>
+  <cs:dataTable>
+    <cs:lnRef idx="0"/>
+    <cs:fillRef idx="0"/>
+    <cs:effectRef idx="0"/>
+    <cs:fontRef idx="minor">
+      <a:schemeClr val="tx1">
+        <a:lumMod val="65000"/>
+        <a:lumOff val="35000"/>
+      </a:schemeClr>
+    </cs:fontRef>
+    <cs:spPr>
+      <a:noFill/>
+      <a:ln w="9525" cap="flat" cmpd="sng" algn="ctr">
+        <a:solidFill>
+          <a:schemeClr val="tx1">
+            <a:lumMod val="15000"/>
+            <a:lumOff val="85000"/>
+          </a:schemeClr>
+        </a:solidFill>
+        <a:round/>
+      </a:ln>
+    </cs:spPr>
+    <cs:defRPr sz="900" kern="1200"/>
+  </cs:dataTable>
+  <cs:downBar>
+    <cs:lnRef idx="0"/>
+    <cs:fillRef idx="0"/>
+    <cs:effectRef idx="0"/>
+    <cs:fontRef idx="minor">
+      <a:schemeClr val="tx1"/>
+    </cs:fontRef>
+    <cs:spPr>
+      <a:solidFill>
+        <a:schemeClr val="dk1">
+          <a:lumMod val="75000"/>
+          <a:lumOff val="25000"/>
+        </a:schemeClr>
+      </a:solidFill>
+      <a:ln w="9525" cap="flat" cmpd="sng" algn="ctr">
+        <a:solidFill>
+          <a:schemeClr val="tx1">
+            <a:lumMod val="65000"/>
+            <a:lumOff val="35000"/>
+          </a:schemeClr>
+        </a:solidFill>
+        <a:round/>
+      </a:ln>
+    </cs:spPr>
+  </cs:downBar>
+  <cs:dropLine>
+    <cs:lnRef idx="0"/>
+    <cs:fillRef idx="0"/>
+    <cs:effectRef idx="0"/>
+    <cs:fontRef idx="minor">
+      <a:schemeClr val="tx1"/>
+    </cs:fontRef>
+    <cs:spPr>
+      <a:ln w="9525" cap="flat" cmpd="sng" algn="ctr">
+        <a:solidFill>
+          <a:schemeClr val="tx1">
+            <a:lumMod val="35000"/>
+            <a:lumOff val="65000"/>
+          </a:schemeClr>
+        </a:solidFill>
+        <a:round/>
+      </a:ln>
+    </cs:spPr>
+  </cs:dropLine>
+  <cs:errorBar>
+    <cs:lnRef idx="0"/>
+    <cs:fillRef idx="0"/>
+    <cs:effectRef idx="0"/>
+    <cs:fontRef idx="minor">
+      <a:schemeClr val="tx1"/>
+    </cs:fontRef>
+    <cs:spPr>
+      <a:ln w="9525" cap="flat" cmpd="sng" algn="ctr">
+        <a:solidFill>
+          <a:schemeClr val="tx1">
+            <a:lumMod val="65000"/>
+            <a:lumOff val="35000"/>
+          </a:schemeClr>
+        </a:solidFill>
+        <a:round/>
+      </a:ln>
+    </cs:spPr>
+  </cs:errorBar>
+  <cs:floor>
+    <cs:lnRef idx="0"/>
+    <cs:fillRef idx="0"/>
+    <cs:effectRef idx="0"/>
+    <cs:fontRef idx="minor">
+      <a:schemeClr val="tx1"/>
+    </cs:fontRef>
+    <cs:spPr>
+      <a:noFill/>
+      <a:ln>
+        <a:noFill/>
+      </a:ln>
+    </cs:spPr>
+  </cs:floor>
+  <cs:gridlineMajor>
+    <cs:lnRef idx="0"/>
+    <cs:fillRef idx="0"/>
+    <cs:effectRef idx="0"/>
+    <cs:fontRef idx="minor">
+      <a:schemeClr val="tx1"/>
+    </cs:fontRef>
+    <cs:spPr>
+      <a:ln w="9525" cap="flat" cmpd="sng" algn="ctr">
+        <a:solidFill>
+          <a:schemeClr val="tx1">
+            <a:lumMod val="15000"/>
+            <a:lumOff val="85000"/>
+          </a:schemeClr>
+        </a:solidFill>
+        <a:round/>
+      </a:ln>
+    </cs:spPr>
+  </cs:gridlineMajor>
+  <cs:gridlineMinor>
+    <cs:lnRef idx="0"/>
+    <cs:fillRef idx="0"/>
+    <cs:effectRef idx="0"/>
+    <cs:fontRef idx="minor">
+      <a:schemeClr val="tx1"/>
+    </cs:fontRef>
+    <cs:spPr>
+      <a:ln w="9525" cap="flat" cmpd="sng" algn="ctr">
+        <a:solidFill>
+          <a:schemeClr val="tx1">
+            <a:lumMod val="5000"/>
+            <a:lumOff val="95000"/>
+          </a:schemeClr>
+        </a:solidFill>
+        <a:round/>
+      </a:ln>
+    </cs:spPr>
+  </cs:gridlineMinor>
+  <cs:hiLoLine>
+    <cs:lnRef idx="0"/>
+    <cs:fillRef idx="0"/>
+    <cs:effectRef idx="0"/>
+    <cs:fontRef idx="minor">
+      <a:schemeClr val="tx1"/>
+    </cs:fontRef>
+    <cs:spPr>
+      <a:ln w="9525" cap="flat" cmpd="sng" algn="ctr">
+        <a:solidFill>
+          <a:schemeClr val="tx1">
+            <a:lumMod val="50000"/>
+            <a:lumOff val="50000"/>
+          </a:schemeClr>
+        </a:solidFill>
+        <a:round/>
+      </a:ln>
+    </cs:spPr>
+  </cs:hiLoLine>
+  <cs:leaderLine>
+    <cs:lnRef idx="0"/>
+    <cs:fillRef idx="0"/>
+    <cs:effectRef idx="0"/>
+    <cs:fontRef idx="minor">
+      <a:schemeClr val="tx1"/>
+    </cs:fontRef>
+    <cs:spPr>
+      <a:ln w="9525" cap="flat" cmpd="sng" algn="ctr">
+        <a:solidFill>
+          <a:schemeClr val="tx1">
+            <a:lumMod val="35000"/>
+            <a:lumOff val="65000"/>
+          </a:schemeClr>
+        </a:solidFill>
+        <a:round/>
+      </a:ln>
+    </cs:spPr>
+  </cs:leaderLine>
+  <cs:legend>
+    <cs:lnRef idx="0"/>
+    <cs:fillRef idx="0"/>
+    <cs:effectRef idx="0"/>
+    <cs:fontRef idx="minor">
+      <a:schemeClr val="tx1">
+        <a:lumMod val="65000"/>
+        <a:lumOff val="35000"/>
+      </a:schemeClr>
+    </cs:fontRef>
+    <cs:defRPr sz="900" kern="1200"/>
+  </cs:legend>
+  <cs:plotArea mods="allowNoFillOverride allowNoLineOverride">
+    <cs:lnRef idx="0"/>
+    <cs:fillRef idx="0"/>
+    <cs:effectRef idx="0"/>
+    <cs:fontRef idx="minor">
+      <a:schemeClr val="dk1"/>
+    </cs:fontRef>
+  </cs:plotArea>
+  <cs:plotArea3D mods="allowNoFillOverride allowNoLineOverride">
+    <cs:lnRef idx="0"/>
+    <cs:fillRef idx="0"/>
+    <cs:effectRef idx="0"/>
+    <cs:fontRef idx="minor">
+      <a:schemeClr val="dk1"/>
+    </cs:fontRef>
+  </cs:plotArea3D>
+  <cs:seriesAxis>
+    <cs:lnRef idx="0"/>
+    <cs:fillRef idx="0"/>
+    <cs:effectRef idx="0"/>
+    <cs:fontRef idx="minor">
+      <a:schemeClr val="tx1">
+        <a:lumMod val="65000"/>
+        <a:lumOff val="35000"/>
+      </a:schemeClr>
+    </cs:fontRef>
+    <cs:defRPr sz="900" kern="1200"/>
+  </cs:seriesAxis>
+  <cs:seriesLine>
+    <cs:lnRef idx="0"/>
+    <cs:fillRef idx="0"/>
+    <cs:effectRef idx="0"/>
+    <cs:fontRef idx="minor">
+      <a:schemeClr val="tx1"/>
+    </cs:fontRef>
+    <cs:spPr>
+      <a:ln w="9525" cap="flat" cmpd="sng" algn="ctr">
+        <a:solidFill>
+          <a:schemeClr val="tx1">
+            <a:lumMod val="35000"/>
+            <a:lumOff val="65000"/>
+          </a:schemeClr>
+        </a:solidFill>
+        <a:round/>
+      </a:ln>
+    </cs:spPr>
+  </cs:seriesLine>
+  <cs:title>
+    <cs:lnRef idx="0"/>
+    <cs:fillRef idx="0"/>
+    <cs:effectRef idx="0"/>
+    <cs:fontRef idx="minor">
+      <a:schemeClr val="tx1">
+        <a:lumMod val="65000"/>
+        <a:lumOff val="35000"/>
+      </a:schemeClr>
+    </cs:fontRef>
+    <cs:defRPr sz="1600" b="1" kern="1200" cap="all" baseline="0"/>
+  </cs:title>
+  <cs:trendline>
+    <cs:lnRef idx="0">
+      <cs:styleClr val="auto"/>
+    </cs:lnRef>
+    <cs:fillRef idx="0"/>
+    <cs:effectRef idx="0"/>
+    <cs:fontRef idx="minor">
+      <a:schemeClr val="tx1"/>
+    </cs:fontRef>
+    <cs:spPr>
+      <a:ln w="19050" cap="rnd">
+        <a:solidFill>
+          <a:schemeClr val="phClr"/>
+        </a:solidFill>
+        <a:prstDash val="sysDash"/>
+      </a:ln>
+    </cs:spPr>
+  </cs:trendline>
+  <cs:trendlineLabel>
+    <cs:lnRef idx="0"/>
+    <cs:fillRef idx="0"/>
+    <cs:effectRef idx="0"/>
+    <cs:fontRef idx="minor">
+      <a:schemeClr val="tx1">
+        <a:lumMod val="65000"/>
+        <a:lumOff val="35000"/>
+      </a:schemeClr>
+    </cs:fontRef>
+    <cs:defRPr sz="900" kern="1200"/>
+  </cs:trendlineLabel>
+  <cs:upBar>
+    <cs:lnRef idx="0"/>
+    <cs:fillRef idx="0"/>
+    <cs:effectRef idx="0"/>
+    <cs:fontRef idx="minor">
+      <a:schemeClr val="tx1"/>
+    </cs:fontRef>
+    <cs:spPr>
+      <a:solidFill>
+        <a:schemeClr val="lt1"/>
+      </a:solidFill>
+      <a:ln w="9525" cap="flat" cmpd="sng" algn="ctr">
+        <a:solidFill>
+          <a:schemeClr val="tx1">
+            <a:lumMod val="65000"/>
+            <a:lumOff val="35000"/>
+          </a:schemeClr>
+        </a:solidFill>
+        <a:round/>
+      </a:ln>
+    </cs:spPr>
+  </cs:upBar>
+  <cs:valueAxis>
+    <cs:lnRef idx="0"/>
+    <cs:fillRef idx="0"/>
+    <cs:effectRef idx="0"/>
+    <cs:fontRef idx="minor">
+      <a:schemeClr val="tx1">
+        <a:lumMod val="65000"/>
+        <a:lumOff val="35000"/>
+      </a:schemeClr>
+    </cs:fontRef>
+    <cs:defRPr sz="900" kern="1200"/>
+  </cs:valueAxis>
+  <cs:wall>
+    <cs:lnRef idx="0"/>
+    <cs:fillRef idx="0"/>
+    <cs:effectRef idx="0"/>
+    <cs:fontRef idx="minor">
+      <a:schemeClr val="tx1"/>
+    </cs:fontRef>
+    <cs:spPr>
+      <a:noFill/>
+      <a:ln>
+        <a:noFill/>
+      </a:ln>
+    </cs:spPr>
+  </cs:wall>
+</cs:chartStyle>
 </file>
 
 <file path=word/theme/theme1.xml><?xml version="1.0" encoding="utf-8"?>
@@ -2775,7 +4130,7 @@
 </file>
 
 <file path=customXml/itemProps1.xml><?xml version="1.0" encoding="utf-8"?>
-<ds:datastoreItem xmlns:ds="http://schemas.openxmlformats.org/officeDocument/2006/customXml" ds:itemID="{12A03586-8A89-4352-8DC3-DE7372861A5C}">
+<ds:datastoreItem xmlns:ds="http://schemas.openxmlformats.org/officeDocument/2006/customXml" ds:itemID="{DEDCDD3E-D275-41B5-980B-68AC6BCDE0AA}">
   <ds:schemaRefs>
     <ds:schemaRef ds:uri="http://schemas.openxmlformats.org/officeDocument/2006/bibliography"/>
   </ds:schemaRefs>

</xml_diff>